<commit_message>
HR-2256 Modificaciones en burofaxes de Cajamar 2
Former-commit-id: e35c61c518c672ff95b3a2fe9bd680b8665a5b4c
</commit_message>
<xml_diff>
--- a/proyecto-cajamar-hre-online/src/main/resources/plantillas/CS_COMERCIO_EXTERIOR.docx
+++ b/proyecto-cajamar-hre-online/src/main/resources/plantillas/CS_COMERCIO_EXTERIOR.docx
@@ -441,34 +441,260 @@
           <w:b/>
           <w:sz w:val="22"/>
         </w:rPr>
+        <w:t xml:space="preserve">, </w:t>
+      </w:r>
+      <w:proofErr w:type="spellStart"/>
+      <w:r>
+        <w:rPr>
+          <w:rFonts w:ascii="Arial" w:hAnsi="Arial" w:cs="Times New Roman"/>
+          <w:b/>
+          <w:sz w:val="22"/>
+        </w:rPr>
+        <w:t>Cajamar</w:t>
+      </w:r>
+      <w:proofErr w:type="spellEnd"/>
+      <w:r>
+        <w:rPr>
+          <w:rFonts w:ascii="Arial" w:hAnsi="Arial" w:cs="Times New Roman"/>
+          <w:b/>
+          <w:sz w:val="22"/>
+        </w:rPr>
+        <w:t xml:space="preserve"> Caja Rural,  Sociedad Cooperativa de Crédito,</w:t>
+      </w:r>
+      <w:r>
+        <w:rPr>
+          <w:rFonts w:ascii="Arial" w:hAnsi="Arial" w:cs="Times New Roman"/>
+          <w:sz w:val="22"/>
+        </w:rPr>
+        <w:t xml:space="preserve"> </w:t>
+      </w:r>
+      <w:r>
+        <w:rPr>
+          <w:rFonts w:ascii="Arial" w:hAnsi="Arial" w:cs="Times New Roman"/>
+          <w:sz w:val="22"/>
+        </w:rPr>
+        <w:t>a través de su oficina en</w:t>
+      </w:r>
+      <w:r>
+        <w:rPr>
+          <w:rFonts w:ascii="Arial" w:hAnsi="Arial" w:cs="Arial"/>
+          <w:sz w:val="22"/>
+          <w:szCs w:val="22"/>
+        </w:rPr>
+        <w:t xml:space="preserve"> </w:t>
+      </w:r>
+      <w:r>
+        <w:rPr>
+          <w:rFonts w:ascii="Arial" w:hAnsi="Arial" w:cs="Arial"/>
+          <w:sz w:val="22"/>
+          <w:szCs w:val="22"/>
+        </w:rPr>
+        <w:fldChar w:fldCharType="begin"/>
+      </w:r>
+      <w:r>
+        <w:rPr>
+          <w:rFonts w:ascii="Arial" w:hAnsi="Arial" w:cs="Arial"/>
+          <w:sz w:val="22"/>
+          <w:szCs w:val="22"/>
+        </w:rPr>
+        <w:instrText xml:space="preserve"> MERGEFIELD  ${NOMOFI}  \* MERGEFORMAT </w:instrText>
+      </w:r>
+      <w:r>
+        <w:rPr>
+          <w:rFonts w:ascii="Arial" w:hAnsi="Arial" w:cs="Arial"/>
+          <w:sz w:val="22"/>
+          <w:szCs w:val="22"/>
+        </w:rPr>
+        <w:fldChar w:fldCharType="separate"/>
+      </w:r>
+      <w:r>
+        <w:rPr>
+          <w:rFonts w:ascii="Arial" w:hAnsi="Arial" w:cs="Arial"/>
+          <w:noProof/>
+          <w:sz w:val="22"/>
+          <w:szCs w:val="22"/>
+        </w:rPr>
+        <w:t>«${NOMOFI}»</w:t>
+      </w:r>
+      <w:r>
+        <w:rPr>
+          <w:rFonts w:ascii="Arial" w:hAnsi="Arial" w:cs="Arial"/>
+          <w:sz w:val="22"/>
+          <w:szCs w:val="22"/>
+        </w:rPr>
+        <w:fldChar w:fldCharType="end"/>
+      </w:r>
+      <w:r>
+        <w:rPr>
+          <w:rFonts w:ascii="Arial" w:hAnsi="Arial" w:cs="Times New Roman"/>
+          <w:sz w:val="22"/>
+        </w:rPr>
+        <w:t xml:space="preserve"> concedió, con</w:t>
+      </w:r>
+      <w:r>
+        <w:rPr>
+          <w:rFonts w:ascii="Arial" w:hAnsi="Arial" w:cs="Times New Roman"/>
+          <w:sz w:val="22"/>
+        </w:rPr>
+        <w:t xml:space="preserve"> la intervención del Notario </w:t>
+      </w:r>
+      <w:r>
+        <w:rPr>
+          <w:rFonts w:ascii="Arial" w:hAnsi="Arial" w:cs="Arial"/>
+          <w:sz w:val="22"/>
+          <w:szCs w:val="22"/>
+        </w:rPr>
+        <w:t xml:space="preserve"> </w:t>
+      </w:r>
+      <w:r>
+        <w:rPr>
+          <w:rFonts w:ascii="Arial" w:hAnsi="Arial" w:cs="Arial"/>
+          <w:sz w:val="22"/>
+          <w:szCs w:val="22"/>
+        </w:rPr>
+        <w:fldChar w:fldCharType="begin"/>
+      </w:r>
+      <w:r>
+        <w:rPr>
+          <w:rFonts w:ascii="Arial" w:hAnsi="Arial" w:cs="Arial"/>
+          <w:sz w:val="22"/>
+          <w:szCs w:val="22"/>
+        </w:rPr>
+        <w:instrText xml:space="preserve"> MERGEFIELD  ${NOMBRE_NOT_TELE}  \* MERGEFORMAT </w:instrText>
+      </w:r>
+      <w:r>
+        <w:rPr>
+          <w:rFonts w:ascii="Arial" w:hAnsi="Arial" w:cs="Arial"/>
+          <w:sz w:val="22"/>
+          <w:szCs w:val="22"/>
+        </w:rPr>
+        <w:fldChar w:fldCharType="separate"/>
+      </w:r>
+      <w:r>
+        <w:rPr>
+          <w:rFonts w:ascii="Arial" w:hAnsi="Arial" w:cs="Arial"/>
+          <w:noProof/>
+          <w:sz w:val="22"/>
+          <w:szCs w:val="22"/>
+        </w:rPr>
+        <w:t>«${NOMBRE_NOT_TELE}»</w:t>
+      </w:r>
+      <w:r>
+        <w:rPr>
+          <w:rFonts w:ascii="Arial" w:hAnsi="Arial" w:cs="Arial"/>
+          <w:sz w:val="22"/>
+          <w:szCs w:val="22"/>
+        </w:rPr>
+        <w:fldChar w:fldCharType="end"/>
+      </w:r>
+      <w:r>
+        <w:rPr>
+          <w:rFonts w:ascii="Arial" w:hAnsi="Arial" w:cs="Times New Roman"/>
+          <w:sz w:val="22"/>
+        </w:rPr>
+        <w:t xml:space="preserve"> </w:t>
+      </w:r>
+      <w:r>
+        <w:rPr>
+          <w:rFonts w:ascii="Arial" w:hAnsi="Arial" w:cs="Times New Roman"/>
+          <w:sz w:val="22"/>
+        </w:rPr>
+        <w:t xml:space="preserve">una </w:t>
+      </w:r>
+      <w:r>
+        <w:rPr>
+          <w:rFonts w:ascii="Arial" w:hAnsi="Arial" w:cs="Arial"/>
+          <w:sz w:val="22"/>
+          <w:szCs w:val="22"/>
+        </w:rPr>
+        <w:t xml:space="preserve">POLIZA DE </w:t>
+      </w:r>
+      <w:r>
+        <w:rPr>
+          <w:rFonts w:ascii="Arial" w:hAnsi="Arial" w:cs="Arial"/>
+          <w:sz w:val="22"/>
+          <w:szCs w:val="22"/>
+        </w:rPr>
+        <w:t>CRÉDITO PARA OPERACIONES DE COMERCIO EXTERIOR</w:t>
+      </w:r>
+      <w:r>
+        <w:rPr>
+          <w:rFonts w:ascii="Arial" w:hAnsi="Arial" w:cs="Times New Roman"/>
+          <w:sz w:val="22"/>
+        </w:rPr>
+        <w:t xml:space="preserve"> </w:t>
+      </w:r>
+      <w:r>
+        <w:rPr>
+          <w:rFonts w:ascii="Arial" w:hAnsi="Arial" w:cs="Times New Roman"/>
+          <w:b/>
+          <w:sz w:val="22"/>
+        </w:rPr>
+        <w:t>número</w:t>
+      </w:r>
+      <w:r>
+        <w:rPr>
+          <w:rFonts w:ascii="Arial" w:hAnsi="Arial" w:cs="Times New Roman"/>
+          <w:b/>
+          <w:sz w:val="22"/>
+        </w:rPr>
+        <w:t xml:space="preserve"> </w:t>
+      </w:r>
+      <w:r>
+        <w:rPr>
+          <w:rFonts w:ascii="Arial" w:hAnsi="Arial" w:cs="Times New Roman"/>
+          <w:b/>
+          <w:sz w:val="22"/>
+        </w:rPr>
+        <w:fldChar w:fldCharType="begin"/>
+      </w:r>
+      <w:r>
+        <w:rPr>
+          <w:rFonts w:ascii="Arial" w:hAnsi="Arial" w:cs="Times New Roman"/>
+          <w:b/>
+          <w:sz w:val="22"/>
+        </w:rPr>
+        <w:instrText xml:space="preserve"> MERGEFIELD  ${NUMCUENTATELE}  \* MERGEFORMAT </w:instrText>
+      </w:r>
+      <w:r>
+        <w:rPr>
+          <w:rFonts w:ascii="Arial" w:hAnsi="Arial" w:cs="Times New Roman"/>
+          <w:b/>
+          <w:sz w:val="22"/>
+        </w:rPr>
+        <w:fldChar w:fldCharType="separate"/>
+      </w:r>
+      <w:r>
+        <w:rPr>
+          <w:rFonts w:ascii="Arial" w:hAnsi="Arial" w:cs="Times New Roman"/>
+          <w:b/>
+          <w:noProof/>
+          <w:sz w:val="22"/>
+        </w:rPr>
+        <w:t>«${NUMCUENTATELE}»</w:t>
+      </w:r>
+      <w:r>
+        <w:rPr>
+          <w:rFonts w:ascii="Arial" w:hAnsi="Arial" w:cs="Times New Roman"/>
+          <w:b/>
+          <w:sz w:val="22"/>
+        </w:rPr>
+        <w:fldChar w:fldCharType="end"/>
+      </w:r>
+      <w:r>
+        <w:rPr>
+          <w:rFonts w:ascii="Arial" w:hAnsi="Arial" w:cs="Times New Roman"/>
+          <w:sz w:val="22"/>
+        </w:rPr>
         <w:t>,</w:t>
       </w:r>
       <w:r>
         <w:rPr>
           <w:rFonts w:ascii="Arial" w:hAnsi="Arial" w:cs="Times New Roman"/>
-          <w:b/>
           <w:sz w:val="22"/>
         </w:rPr>
         <w:t xml:space="preserve"> </w:t>
       </w:r>
-      <w:proofErr w:type="spellStart"/>
-      <w:r>
-        <w:rPr>
-          <w:rFonts w:ascii="Arial" w:hAnsi="Arial" w:cs="Times New Roman"/>
-          <w:b/>
-          <w:sz w:val="22"/>
-        </w:rPr>
-        <w:t>Cajamar</w:t>
-      </w:r>
-      <w:proofErr w:type="spellEnd"/>
-      <w:r>
-        <w:rPr>
-          <w:rFonts w:ascii="Arial" w:hAnsi="Arial" w:cs="Times New Roman"/>
-          <w:b/>
-          <w:sz w:val="22"/>
-        </w:rPr>
-        <w:t xml:space="preserve"> Caja Rural,  Sociedad Cooperativa de Crédito,</w:t>
-      </w:r>
       <w:r>
         <w:rPr>
           <w:rFonts w:ascii="Arial" w:hAnsi="Arial" w:cs="Times New Roman"/>
@@ -481,11 +707,53 @@
           <w:rFonts w:ascii="Arial" w:hAnsi="Arial" w:cs="Times New Roman"/>
           <w:sz w:val="22"/>
         </w:rPr>
-        <w:t>a través de su oficina en</w:t>
-      </w:r>
-      <w:r>
-        <w:rPr>
-          <w:rFonts w:ascii="Arial" w:hAnsi="Arial" w:cs="Arial"/>
+        <w:t xml:space="preserve">por importe de </w:t>
+      </w:r>
+      <w:r>
+        <w:rPr>
+          <w:rFonts w:ascii="Arial" w:hAnsi="Arial" w:cs="Times New Roman"/>
+          <w:b/>
+          <w:sz w:val="22"/>
+        </w:rPr>
+        <w:fldChar w:fldCharType="begin"/>
+      </w:r>
+      <w:r>
+        <w:rPr>
+          <w:rFonts w:ascii="Arial" w:hAnsi="Arial" w:cs="Times New Roman"/>
+          <w:b/>
+          <w:sz w:val="22"/>
+        </w:rPr>
+        <w:instrText xml:space="preserve"> MERGEFIELD  ${CAL_RUT_POLIZA}  \* MERGEFORMAT </w:instrText>
+      </w:r>
+      <w:r>
+        <w:rPr>
+          <w:rFonts w:ascii="Arial" w:hAnsi="Arial" w:cs="Times New Roman"/>
+          <w:b/>
+          <w:sz w:val="22"/>
+        </w:rPr>
+        <w:fldChar w:fldCharType="separate"/>
+      </w:r>
+      <w:r>
+        <w:rPr>
+          <w:rFonts w:ascii="Arial" w:hAnsi="Arial" w:cs="Times New Roman"/>
+          <w:b/>
+          <w:noProof/>
+          <w:sz w:val="22"/>
+        </w:rPr>
+        <w:t>«${CAL_RUT_POLIZA}»</w:t>
+      </w:r>
+      <w:r>
+        <w:rPr>
+          <w:rFonts w:ascii="Arial" w:hAnsi="Arial" w:cs="Times New Roman"/>
+          <w:b/>
+          <w:sz w:val="22"/>
+        </w:rPr>
+        <w:fldChar w:fldCharType="end"/>
+      </w:r>
+      <w:r>
+        <w:rPr>
+          <w:rFonts w:ascii="Arial" w:hAnsi="Arial" w:cs="Arial"/>
+          <w:b/>
           <w:sz w:val="22"/>
           <w:szCs w:val="22"/>
         </w:rPr>
@@ -493,345 +761,71 @@
       </w:r>
       <w:r>
         <w:rPr>
-          <w:rFonts w:ascii="Arial" w:hAnsi="Arial" w:cs="Arial"/>
-          <w:sz w:val="22"/>
-          <w:szCs w:val="22"/>
+          <w:rFonts w:ascii="Arial" w:hAnsi="Arial" w:cs="Times New Roman"/>
+          <w:b/>
+          <w:sz w:val="22"/>
+        </w:rPr>
+        <w:t>Euros a</w:t>
+      </w:r>
+      <w:r>
+        <w:rPr>
+          <w:rFonts w:ascii="Arial" w:hAnsi="Arial" w:cs="Times New Roman"/>
+          <w:b/>
+          <w:sz w:val="22"/>
+        </w:rPr>
+        <w:t xml:space="preserve"> </w:t>
+      </w:r>
+      <w:r>
+        <w:rPr>
+          <w:rFonts w:ascii="Arial" w:hAnsi="Arial" w:cs="Times New Roman"/>
+          <w:b/>
+          <w:sz w:val="22"/>
         </w:rPr>
         <w:fldChar w:fldCharType="begin"/>
       </w:r>
       <w:r>
         <w:rPr>
-          <w:rFonts w:ascii="Arial" w:hAnsi="Arial" w:cs="Arial"/>
-          <w:sz w:val="22"/>
-          <w:szCs w:val="22"/>
-        </w:rPr>
-        <w:instrText xml:space="preserve"> MERGEFIELD  ${NOMOFI}  \* MERGEFORMAT </w:instrText>
-      </w:r>
-      <w:r>
-        <w:rPr>
-          <w:rFonts w:ascii="Arial" w:hAnsi="Arial" w:cs="Arial"/>
-          <w:sz w:val="22"/>
-          <w:szCs w:val="22"/>
+          <w:rFonts w:ascii="Arial" w:hAnsi="Arial" w:cs="Times New Roman"/>
+          <w:b/>
+          <w:sz w:val="22"/>
+        </w:rPr>
+        <w:instrText xml:space="preserve"> MERGEFIELD  ${DATOS_TITULARES}  \* MERGEFORMAT </w:instrText>
+      </w:r>
+      <w:r>
+        <w:rPr>
+          <w:rFonts w:ascii="Arial" w:hAnsi="Arial" w:cs="Times New Roman"/>
+          <w:b/>
+          <w:sz w:val="22"/>
         </w:rPr>
         <w:fldChar w:fldCharType="separate"/>
       </w:r>
       <w:r>
         <w:rPr>
-          <w:rFonts w:ascii="Arial" w:hAnsi="Arial" w:cs="Arial"/>
+          <w:rFonts w:ascii="Arial" w:hAnsi="Arial" w:cs="Times New Roman"/>
+          <w:b/>
           <w:noProof/>
           <w:sz w:val="22"/>
-          <w:szCs w:val="22"/>
-        </w:rPr>
-        <w:t>«${NOMOFI}»</w:t>
-      </w:r>
-      <w:r>
-        <w:rPr>
-          <w:rFonts w:ascii="Arial" w:hAnsi="Arial" w:cs="Arial"/>
-          <w:sz w:val="22"/>
-          <w:szCs w:val="22"/>
+        </w:rPr>
+        <w:t>«${DATOS_TITULARES}»</w:t>
+      </w:r>
+      <w:r>
+        <w:rPr>
+          <w:rFonts w:ascii="Arial" w:hAnsi="Arial" w:cs="Times New Roman"/>
+          <w:b/>
+          <w:sz w:val="22"/>
         </w:rPr>
         <w:fldChar w:fldCharType="end"/>
       </w:r>
-      <w:r>
-        <w:rPr>
-          <w:rFonts w:ascii="Arial" w:hAnsi="Arial" w:cs="Times New Roman"/>
-          <w:sz w:val="22"/>
-        </w:rPr>
-        <w:t xml:space="preserve"> concedió, con</w:t>
-      </w:r>
-      <w:r>
-        <w:rPr>
-          <w:rFonts w:ascii="Arial" w:hAnsi="Arial" w:cs="Times New Roman"/>
-          <w:sz w:val="22"/>
-        </w:rPr>
-        <w:t xml:space="preserve"> la intervención del Notario </w:t>
-      </w:r>
-      <w:r>
-        <w:rPr>
-          <w:rFonts w:ascii="Arial" w:hAnsi="Arial" w:cs="Arial"/>
+      <w:bookmarkStart w:id="0" w:name="_GoBack"/>
+      <w:bookmarkEnd w:id="0"/>
+      <w:r>
+        <w:rPr>
+          <w:rFonts w:ascii="Arial" w:hAnsi="Arial" w:cs="Arial"/>
+          <w:b/>
           <w:sz w:val="22"/>
           <w:szCs w:val="22"/>
         </w:rPr>
         <w:t xml:space="preserve"> </w:t>
-      </w:r>
-      <w:r>
-        <w:rPr>
-          <w:rFonts w:ascii="Arial" w:hAnsi="Arial" w:cs="Arial"/>
-          <w:sz w:val="22"/>
-          <w:szCs w:val="22"/>
-        </w:rPr>
-        <w:fldChar w:fldCharType="begin"/>
-      </w:r>
-      <w:r>
-        <w:rPr>
-          <w:rFonts w:ascii="Arial" w:hAnsi="Arial" w:cs="Arial"/>
-          <w:sz w:val="22"/>
-          <w:szCs w:val="22"/>
-        </w:rPr>
-        <w:instrText xml:space="preserve"> MERGEFIELD  ${NOMBRE_NOT_TELE}  \* MERGEFORMAT </w:instrText>
-      </w:r>
-      <w:r>
-        <w:rPr>
-          <w:rFonts w:ascii="Arial" w:hAnsi="Arial" w:cs="Arial"/>
-          <w:sz w:val="22"/>
-          <w:szCs w:val="22"/>
-        </w:rPr>
-        <w:fldChar w:fldCharType="separate"/>
-      </w:r>
-      <w:r>
-        <w:rPr>
-          <w:rFonts w:ascii="Arial" w:hAnsi="Arial" w:cs="Arial"/>
-          <w:noProof/>
-          <w:sz w:val="22"/>
-          <w:szCs w:val="22"/>
-        </w:rPr>
-        <w:t>«${NOMBRE_NOT_TELE}»</w:t>
-      </w:r>
-      <w:r>
-        <w:rPr>
-          <w:rFonts w:ascii="Arial" w:hAnsi="Arial" w:cs="Arial"/>
-          <w:sz w:val="22"/>
-          <w:szCs w:val="22"/>
-        </w:rPr>
-        <w:fldChar w:fldCharType="end"/>
-      </w:r>
-      <w:r>
-        <w:rPr>
-          <w:rFonts w:ascii="Arial" w:hAnsi="Arial" w:cs="Times New Roman"/>
-          <w:sz w:val="22"/>
-        </w:rPr>
-        <w:t xml:space="preserve"> </w:t>
-      </w:r>
-      <w:r>
-        <w:rPr>
-          <w:rFonts w:ascii="Arial" w:hAnsi="Arial" w:cs="Times New Roman"/>
-          <w:sz w:val="22"/>
-        </w:rPr>
-        <w:t xml:space="preserve">una </w:t>
-      </w:r>
-      <w:r>
-        <w:rPr>
-          <w:rFonts w:ascii="Arial" w:hAnsi="Arial" w:cs="Arial"/>
-          <w:sz w:val="22"/>
-          <w:szCs w:val="22"/>
-        </w:rPr>
-        <w:t xml:space="preserve">POLIZA DE </w:t>
-      </w:r>
-      <w:r>
-        <w:rPr>
-          <w:rFonts w:ascii="Arial" w:hAnsi="Arial" w:cs="Arial"/>
-          <w:sz w:val="22"/>
-          <w:szCs w:val="22"/>
-        </w:rPr>
-        <w:t>CRÉDITO PARA OPERACIONES DE COMERCIO EXTERIOR</w:t>
-      </w:r>
-      <w:r>
-        <w:rPr>
-          <w:rFonts w:ascii="Arial" w:hAnsi="Arial" w:cs="Times New Roman"/>
-          <w:sz w:val="22"/>
-        </w:rPr>
-        <w:t xml:space="preserve"> </w:t>
-      </w:r>
-      <w:r>
-        <w:rPr>
-          <w:rFonts w:ascii="Arial" w:hAnsi="Arial" w:cs="Times New Roman"/>
-          <w:b/>
-          <w:sz w:val="22"/>
-        </w:rPr>
-        <w:t>número</w:t>
-      </w:r>
-      <w:r>
-        <w:rPr>
-          <w:rFonts w:ascii="Arial" w:hAnsi="Arial" w:cs="Times New Roman"/>
-          <w:b/>
-          <w:sz w:val="22"/>
-        </w:rPr>
-        <w:t xml:space="preserve"> </w:t>
-      </w:r>
-      <w:r>
-        <w:rPr>
-          <w:rFonts w:ascii="Arial" w:hAnsi="Arial" w:cs="Times New Roman"/>
-          <w:b/>
-          <w:sz w:val="22"/>
-        </w:rPr>
-        <w:fldChar w:fldCharType="begin"/>
-      </w:r>
-      <w:r>
-        <w:rPr>
-          <w:rFonts w:ascii="Arial" w:hAnsi="Arial" w:cs="Times New Roman"/>
-          <w:b/>
-          <w:sz w:val="22"/>
-        </w:rPr>
-        <w:instrText xml:space="preserve"> MERGEFIELD  ${NUMCUENTATELE}  \* MERGEFORMAT </w:instrText>
-      </w:r>
-      <w:r>
-        <w:rPr>
-          <w:rFonts w:ascii="Arial" w:hAnsi="Arial" w:cs="Times New Roman"/>
-          <w:b/>
-          <w:sz w:val="22"/>
-        </w:rPr>
-        <w:fldChar w:fldCharType="separate"/>
-      </w:r>
-      <w:r>
-        <w:rPr>
-          <w:rFonts w:ascii="Arial" w:hAnsi="Arial" w:cs="Times New Roman"/>
-          <w:b/>
-          <w:noProof/>
-          <w:sz w:val="22"/>
-        </w:rPr>
-        <w:t>«${NUMCUENTATELE}»</w:t>
-      </w:r>
-      <w:r>
-        <w:rPr>
-          <w:rFonts w:ascii="Arial" w:hAnsi="Arial" w:cs="Times New Roman"/>
-          <w:b/>
-          <w:sz w:val="22"/>
-        </w:rPr>
-        <w:fldChar w:fldCharType="end"/>
-      </w:r>
-      <w:r>
-        <w:rPr>
-          <w:rFonts w:ascii="Arial" w:hAnsi="Arial" w:cs="Times New Roman"/>
-          <w:sz w:val="22"/>
-        </w:rPr>
-        <w:t>,</w:t>
-      </w:r>
-      <w:r>
-        <w:rPr>
-          <w:rFonts w:ascii="Arial" w:hAnsi="Arial" w:cs="Times New Roman"/>
-          <w:sz w:val="22"/>
-        </w:rPr>
-        <w:t xml:space="preserve"> </w:t>
-      </w:r>
-      <w:r>
-        <w:rPr>
-          <w:rFonts w:ascii="Arial" w:hAnsi="Arial" w:cs="Times New Roman"/>
-          <w:sz w:val="22"/>
-        </w:rPr>
-        <w:t xml:space="preserve"> </w:t>
-      </w:r>
-      <w:r>
-        <w:rPr>
-          <w:rFonts w:ascii="Arial" w:hAnsi="Arial" w:cs="Times New Roman"/>
-          <w:sz w:val="22"/>
-        </w:rPr>
-        <w:t xml:space="preserve">por importe de </w:t>
-      </w:r>
-      <w:r>
-        <w:rPr>
-          <w:rFonts w:ascii="Arial" w:hAnsi="Arial" w:cs="Times New Roman"/>
-          <w:b/>
-          <w:sz w:val="22"/>
-        </w:rPr>
-        <w:fldChar w:fldCharType="begin"/>
-      </w:r>
-      <w:r>
-        <w:rPr>
-          <w:rFonts w:ascii="Arial" w:hAnsi="Arial" w:cs="Times New Roman"/>
-          <w:b/>
-          <w:sz w:val="22"/>
-        </w:rPr>
-        <w:instrText xml:space="preserve"> MERGEFIELD  ${CAL_RUT_POLIZA}  \* MERGEFORMAT </w:instrText>
-      </w:r>
-      <w:r>
-        <w:rPr>
-          <w:rFonts w:ascii="Arial" w:hAnsi="Arial" w:cs="Times New Roman"/>
-          <w:b/>
-          <w:sz w:val="22"/>
-        </w:rPr>
-        <w:fldChar w:fldCharType="separate"/>
-      </w:r>
-      <w:r>
-        <w:rPr>
-          <w:rFonts w:ascii="Arial" w:hAnsi="Arial" w:cs="Times New Roman"/>
-          <w:b/>
-          <w:noProof/>
-          <w:sz w:val="22"/>
-        </w:rPr>
-        <w:t>«${CAL_RUT_POLIZA}»</w:t>
-      </w:r>
-      <w:r>
-        <w:rPr>
-          <w:rFonts w:ascii="Arial" w:hAnsi="Arial" w:cs="Times New Roman"/>
-          <w:b/>
-          <w:sz w:val="22"/>
-        </w:rPr>
-        <w:fldChar w:fldCharType="end"/>
-      </w:r>
-      <w:r>
-        <w:rPr>
-          <w:rFonts w:ascii="Arial" w:hAnsi="Arial" w:cs="Arial"/>
-          <w:b/>
-          <w:sz w:val="22"/>
-          <w:szCs w:val="22"/>
-        </w:rPr>
-        <w:t xml:space="preserve"> </w:t>
-      </w:r>
-      <w:r>
-        <w:rPr>
-          <w:rFonts w:ascii="Arial" w:hAnsi="Arial" w:cs="Times New Roman"/>
-          <w:b/>
-          <w:sz w:val="22"/>
-        </w:rPr>
-        <w:t>Euros a</w:t>
-      </w:r>
-      <w:r>
-        <w:rPr>
-          <w:rFonts w:ascii="Arial" w:hAnsi="Arial" w:cs="Times New Roman"/>
-          <w:b/>
-          <w:sz w:val="22"/>
-        </w:rPr>
-        <w:t xml:space="preserve"> </w:t>
-      </w:r>
-      <w:r>
-        <w:rPr>
-          <w:rFonts w:ascii="Arial" w:hAnsi="Arial" w:cs="Times New Roman"/>
-          <w:b/>
-          <w:sz w:val="22"/>
-        </w:rPr>
-        <w:fldChar w:fldCharType="begin"/>
-      </w:r>
-      <w:r>
-        <w:rPr>
-          <w:rFonts w:ascii="Arial" w:hAnsi="Arial" w:cs="Times New Roman"/>
-          <w:b/>
-          <w:sz w:val="22"/>
-        </w:rPr>
-        <w:instrText xml:space="preserve"> MERGEFIELD  ${DATOS_TITULARES}  \* MERGEFORMAT </w:instrText>
-      </w:r>
-      <w:r>
-        <w:rPr>
-          <w:rFonts w:ascii="Arial" w:hAnsi="Arial" w:cs="Times New Roman"/>
-          <w:b/>
-          <w:sz w:val="22"/>
-        </w:rPr>
-        <w:fldChar w:fldCharType="separate"/>
-      </w:r>
-      <w:r>
-        <w:rPr>
-          <w:rFonts w:ascii="Arial" w:hAnsi="Arial" w:cs="Times New Roman"/>
-          <w:b/>
-          <w:noProof/>
-          <w:sz w:val="22"/>
-        </w:rPr>
-        <w:t>«${DATOS_TITULARES}»</w:t>
-      </w:r>
-      <w:r>
-        <w:rPr>
-          <w:rFonts w:ascii="Arial" w:hAnsi="Arial" w:cs="Times New Roman"/>
-          <w:b/>
-          <w:sz w:val="22"/>
-        </w:rPr>
-        <w:fldChar w:fldCharType="end"/>
-      </w:r>
-      <w:r>
-        <w:rPr>
-          <w:rFonts w:ascii="Arial" w:hAnsi="Arial" w:cs="Arial"/>
-          <w:b/>
-          <w:sz w:val="22"/>
-          <w:szCs w:val="22"/>
-        </w:rPr>
-        <w:t xml:space="preserve">, </w:t>
       </w:r>
       <w:r>
         <w:rPr>
@@ -1478,8 +1472,6 @@
         </w:rPr>
         <w:t>.</w:t>
       </w:r>
-      <w:bookmarkStart w:id="0" w:name="_GoBack"/>
-      <w:bookmarkEnd w:id="0"/>
     </w:p>
     <w:p>
       <w:pPr>
@@ -2630,7 +2622,7 @@
 </file>
 
 <file path=customXml/itemProps1.xml><?xml version="1.0" encoding="utf-8"?>
-<ds:datastoreItem xmlns:ds="http://schemas.openxmlformats.org/officeDocument/2006/customXml" ds:itemID="{0E2C375A-E654-48E8-AF5C-65090602464D}">
+<ds:datastoreItem xmlns:ds="http://schemas.openxmlformats.org/officeDocument/2006/customXml" ds:itemID="{D123EF0F-3FA2-44A3-9CE8-76FD72F31ABE}">
   <ds:schemaRefs>
     <ds:schemaRef ds:uri="http://schemas.openxmlformats.org/officeDocument/2006/bibliography"/>
   </ds:schemaRefs>

</xml_diff>

<commit_message>
Fusion manual de temas burofax y multientidad con v9.2.2 y v9.2.3
Former-commit-id: f46d0f890e7834afabde194cfb65611b41ce40a5
</commit_message>
<xml_diff>
--- a/proyecto-cajamar-hre-online/src/main/resources/plantillas/CS_COMERCIO_EXTERIOR.docx
+++ b/proyecto-cajamar-hre-online/src/main/resources/plantillas/CS_COMERCIO_EXTERIOR.docx
@@ -441,34 +441,260 @@
           <w:b/>
           <w:sz w:val="22"/>
         </w:rPr>
+        <w:t xml:space="preserve">, </w:t>
+      </w:r>
+      <w:proofErr w:type="spellStart"/>
+      <w:r>
+        <w:rPr>
+          <w:rFonts w:ascii="Arial" w:hAnsi="Arial" w:cs="Times New Roman"/>
+          <w:b/>
+          <w:sz w:val="22"/>
+        </w:rPr>
+        <w:t>Cajamar</w:t>
+      </w:r>
+      <w:proofErr w:type="spellEnd"/>
+      <w:r>
+        <w:rPr>
+          <w:rFonts w:ascii="Arial" w:hAnsi="Arial" w:cs="Times New Roman"/>
+          <w:b/>
+          <w:sz w:val="22"/>
+        </w:rPr>
+        <w:t xml:space="preserve"> Caja Rural,  Sociedad Cooperativa de Crédito,</w:t>
+      </w:r>
+      <w:r>
+        <w:rPr>
+          <w:rFonts w:ascii="Arial" w:hAnsi="Arial" w:cs="Times New Roman"/>
+          <w:sz w:val="22"/>
+        </w:rPr>
+        <w:t xml:space="preserve"> </w:t>
+      </w:r>
+      <w:r>
+        <w:rPr>
+          <w:rFonts w:ascii="Arial" w:hAnsi="Arial" w:cs="Times New Roman"/>
+          <w:sz w:val="22"/>
+        </w:rPr>
+        <w:t>a través de su oficina en</w:t>
+      </w:r>
+      <w:r>
+        <w:rPr>
+          <w:rFonts w:ascii="Arial" w:hAnsi="Arial" w:cs="Arial"/>
+          <w:sz w:val="22"/>
+          <w:szCs w:val="22"/>
+        </w:rPr>
+        <w:t xml:space="preserve"> </w:t>
+      </w:r>
+      <w:r>
+        <w:rPr>
+          <w:rFonts w:ascii="Arial" w:hAnsi="Arial" w:cs="Arial"/>
+          <w:sz w:val="22"/>
+          <w:szCs w:val="22"/>
+        </w:rPr>
+        <w:fldChar w:fldCharType="begin"/>
+      </w:r>
+      <w:r>
+        <w:rPr>
+          <w:rFonts w:ascii="Arial" w:hAnsi="Arial" w:cs="Arial"/>
+          <w:sz w:val="22"/>
+          <w:szCs w:val="22"/>
+        </w:rPr>
+        <w:instrText xml:space="preserve"> MERGEFIELD  ${NOMOFI}  \* MERGEFORMAT </w:instrText>
+      </w:r>
+      <w:r>
+        <w:rPr>
+          <w:rFonts w:ascii="Arial" w:hAnsi="Arial" w:cs="Arial"/>
+          <w:sz w:val="22"/>
+          <w:szCs w:val="22"/>
+        </w:rPr>
+        <w:fldChar w:fldCharType="separate"/>
+      </w:r>
+      <w:r>
+        <w:rPr>
+          <w:rFonts w:ascii="Arial" w:hAnsi="Arial" w:cs="Arial"/>
+          <w:noProof/>
+          <w:sz w:val="22"/>
+          <w:szCs w:val="22"/>
+        </w:rPr>
+        <w:t>«${NOMOFI}»</w:t>
+      </w:r>
+      <w:r>
+        <w:rPr>
+          <w:rFonts w:ascii="Arial" w:hAnsi="Arial" w:cs="Arial"/>
+          <w:sz w:val="22"/>
+          <w:szCs w:val="22"/>
+        </w:rPr>
+        <w:fldChar w:fldCharType="end"/>
+      </w:r>
+      <w:r>
+        <w:rPr>
+          <w:rFonts w:ascii="Arial" w:hAnsi="Arial" w:cs="Times New Roman"/>
+          <w:sz w:val="22"/>
+        </w:rPr>
+        <w:t xml:space="preserve"> concedió, con</w:t>
+      </w:r>
+      <w:r>
+        <w:rPr>
+          <w:rFonts w:ascii="Arial" w:hAnsi="Arial" w:cs="Times New Roman"/>
+          <w:sz w:val="22"/>
+        </w:rPr>
+        <w:t xml:space="preserve"> la intervención del Notario </w:t>
+      </w:r>
+      <w:r>
+        <w:rPr>
+          <w:rFonts w:ascii="Arial" w:hAnsi="Arial" w:cs="Arial"/>
+          <w:sz w:val="22"/>
+          <w:szCs w:val="22"/>
+        </w:rPr>
+        <w:t xml:space="preserve"> </w:t>
+      </w:r>
+      <w:r>
+        <w:rPr>
+          <w:rFonts w:ascii="Arial" w:hAnsi="Arial" w:cs="Arial"/>
+          <w:sz w:val="22"/>
+          <w:szCs w:val="22"/>
+        </w:rPr>
+        <w:fldChar w:fldCharType="begin"/>
+      </w:r>
+      <w:r>
+        <w:rPr>
+          <w:rFonts w:ascii="Arial" w:hAnsi="Arial" w:cs="Arial"/>
+          <w:sz w:val="22"/>
+          <w:szCs w:val="22"/>
+        </w:rPr>
+        <w:instrText xml:space="preserve"> MERGEFIELD  ${NOMBRE_NOT_TELE}  \* MERGEFORMAT </w:instrText>
+      </w:r>
+      <w:r>
+        <w:rPr>
+          <w:rFonts w:ascii="Arial" w:hAnsi="Arial" w:cs="Arial"/>
+          <w:sz w:val="22"/>
+          <w:szCs w:val="22"/>
+        </w:rPr>
+        <w:fldChar w:fldCharType="separate"/>
+      </w:r>
+      <w:r>
+        <w:rPr>
+          <w:rFonts w:ascii="Arial" w:hAnsi="Arial" w:cs="Arial"/>
+          <w:noProof/>
+          <w:sz w:val="22"/>
+          <w:szCs w:val="22"/>
+        </w:rPr>
+        <w:t>«${NOMBRE_NOT_TELE}»</w:t>
+      </w:r>
+      <w:r>
+        <w:rPr>
+          <w:rFonts w:ascii="Arial" w:hAnsi="Arial" w:cs="Arial"/>
+          <w:sz w:val="22"/>
+          <w:szCs w:val="22"/>
+        </w:rPr>
+        <w:fldChar w:fldCharType="end"/>
+      </w:r>
+      <w:r>
+        <w:rPr>
+          <w:rFonts w:ascii="Arial" w:hAnsi="Arial" w:cs="Times New Roman"/>
+          <w:sz w:val="22"/>
+        </w:rPr>
+        <w:t xml:space="preserve"> </w:t>
+      </w:r>
+      <w:r>
+        <w:rPr>
+          <w:rFonts w:ascii="Arial" w:hAnsi="Arial" w:cs="Times New Roman"/>
+          <w:sz w:val="22"/>
+        </w:rPr>
+        <w:t xml:space="preserve">una </w:t>
+      </w:r>
+      <w:r>
+        <w:rPr>
+          <w:rFonts w:ascii="Arial" w:hAnsi="Arial" w:cs="Arial"/>
+          <w:sz w:val="22"/>
+          <w:szCs w:val="22"/>
+        </w:rPr>
+        <w:t xml:space="preserve">POLIZA DE </w:t>
+      </w:r>
+      <w:r>
+        <w:rPr>
+          <w:rFonts w:ascii="Arial" w:hAnsi="Arial" w:cs="Arial"/>
+          <w:sz w:val="22"/>
+          <w:szCs w:val="22"/>
+        </w:rPr>
+        <w:t>CRÉDITO PARA OPERACIONES DE COMERCIO EXTERIOR</w:t>
+      </w:r>
+      <w:r>
+        <w:rPr>
+          <w:rFonts w:ascii="Arial" w:hAnsi="Arial" w:cs="Times New Roman"/>
+          <w:sz w:val="22"/>
+        </w:rPr>
+        <w:t xml:space="preserve"> </w:t>
+      </w:r>
+      <w:r>
+        <w:rPr>
+          <w:rFonts w:ascii="Arial" w:hAnsi="Arial" w:cs="Times New Roman"/>
+          <w:b/>
+          <w:sz w:val="22"/>
+        </w:rPr>
+        <w:t>número</w:t>
+      </w:r>
+      <w:r>
+        <w:rPr>
+          <w:rFonts w:ascii="Arial" w:hAnsi="Arial" w:cs="Times New Roman"/>
+          <w:b/>
+          <w:sz w:val="22"/>
+        </w:rPr>
+        <w:t xml:space="preserve"> </w:t>
+      </w:r>
+      <w:r>
+        <w:rPr>
+          <w:rFonts w:ascii="Arial" w:hAnsi="Arial" w:cs="Times New Roman"/>
+          <w:b/>
+          <w:sz w:val="22"/>
+        </w:rPr>
+        <w:fldChar w:fldCharType="begin"/>
+      </w:r>
+      <w:r>
+        <w:rPr>
+          <w:rFonts w:ascii="Arial" w:hAnsi="Arial" w:cs="Times New Roman"/>
+          <w:b/>
+          <w:sz w:val="22"/>
+        </w:rPr>
+        <w:instrText xml:space="preserve"> MERGEFIELD  ${NUMCUENTATELE}  \* MERGEFORMAT </w:instrText>
+      </w:r>
+      <w:r>
+        <w:rPr>
+          <w:rFonts w:ascii="Arial" w:hAnsi="Arial" w:cs="Times New Roman"/>
+          <w:b/>
+          <w:sz w:val="22"/>
+        </w:rPr>
+        <w:fldChar w:fldCharType="separate"/>
+      </w:r>
+      <w:r>
+        <w:rPr>
+          <w:rFonts w:ascii="Arial" w:hAnsi="Arial" w:cs="Times New Roman"/>
+          <w:b/>
+          <w:noProof/>
+          <w:sz w:val="22"/>
+        </w:rPr>
+        <w:t>«${NUMCUENTATELE}»</w:t>
+      </w:r>
+      <w:r>
+        <w:rPr>
+          <w:rFonts w:ascii="Arial" w:hAnsi="Arial" w:cs="Times New Roman"/>
+          <w:b/>
+          <w:sz w:val="22"/>
+        </w:rPr>
+        <w:fldChar w:fldCharType="end"/>
+      </w:r>
+      <w:r>
+        <w:rPr>
+          <w:rFonts w:ascii="Arial" w:hAnsi="Arial" w:cs="Times New Roman"/>
+          <w:sz w:val="22"/>
+        </w:rPr>
         <w:t>,</w:t>
       </w:r>
       <w:r>
         <w:rPr>
           <w:rFonts w:ascii="Arial" w:hAnsi="Arial" w:cs="Times New Roman"/>
-          <w:b/>
           <w:sz w:val="22"/>
         </w:rPr>
         <w:t xml:space="preserve"> </w:t>
       </w:r>
-      <w:proofErr w:type="spellStart"/>
-      <w:r>
-        <w:rPr>
-          <w:rFonts w:ascii="Arial" w:hAnsi="Arial" w:cs="Times New Roman"/>
-          <w:b/>
-          <w:sz w:val="22"/>
-        </w:rPr>
-        <w:t>Cajamar</w:t>
-      </w:r>
-      <w:proofErr w:type="spellEnd"/>
-      <w:r>
-        <w:rPr>
-          <w:rFonts w:ascii="Arial" w:hAnsi="Arial" w:cs="Times New Roman"/>
-          <w:b/>
-          <w:sz w:val="22"/>
-        </w:rPr>
-        <w:t xml:space="preserve"> Caja Rural,  Sociedad Cooperativa de Crédito,</w:t>
-      </w:r>
       <w:r>
         <w:rPr>
           <w:rFonts w:ascii="Arial" w:hAnsi="Arial" w:cs="Times New Roman"/>
@@ -481,11 +707,53 @@
           <w:rFonts w:ascii="Arial" w:hAnsi="Arial" w:cs="Times New Roman"/>
           <w:sz w:val="22"/>
         </w:rPr>
-        <w:t>a través de su oficina en</w:t>
-      </w:r>
-      <w:r>
-        <w:rPr>
-          <w:rFonts w:ascii="Arial" w:hAnsi="Arial" w:cs="Arial"/>
+        <w:t xml:space="preserve">por importe de </w:t>
+      </w:r>
+      <w:r>
+        <w:rPr>
+          <w:rFonts w:ascii="Arial" w:hAnsi="Arial" w:cs="Times New Roman"/>
+          <w:b/>
+          <w:sz w:val="22"/>
+        </w:rPr>
+        <w:fldChar w:fldCharType="begin"/>
+      </w:r>
+      <w:r>
+        <w:rPr>
+          <w:rFonts w:ascii="Arial" w:hAnsi="Arial" w:cs="Times New Roman"/>
+          <w:b/>
+          <w:sz w:val="22"/>
+        </w:rPr>
+        <w:instrText xml:space="preserve"> MERGEFIELD  ${CAL_RUT_POLIZA}  \* MERGEFORMAT </w:instrText>
+      </w:r>
+      <w:r>
+        <w:rPr>
+          <w:rFonts w:ascii="Arial" w:hAnsi="Arial" w:cs="Times New Roman"/>
+          <w:b/>
+          <w:sz w:val="22"/>
+        </w:rPr>
+        <w:fldChar w:fldCharType="separate"/>
+      </w:r>
+      <w:r>
+        <w:rPr>
+          <w:rFonts w:ascii="Arial" w:hAnsi="Arial" w:cs="Times New Roman"/>
+          <w:b/>
+          <w:noProof/>
+          <w:sz w:val="22"/>
+        </w:rPr>
+        <w:t>«${CAL_RUT_POLIZA}»</w:t>
+      </w:r>
+      <w:r>
+        <w:rPr>
+          <w:rFonts w:ascii="Arial" w:hAnsi="Arial" w:cs="Times New Roman"/>
+          <w:b/>
+          <w:sz w:val="22"/>
+        </w:rPr>
+        <w:fldChar w:fldCharType="end"/>
+      </w:r>
+      <w:r>
+        <w:rPr>
+          <w:rFonts w:ascii="Arial" w:hAnsi="Arial" w:cs="Arial"/>
+          <w:b/>
           <w:sz w:val="22"/>
           <w:szCs w:val="22"/>
         </w:rPr>
@@ -493,345 +761,71 @@
       </w:r>
       <w:r>
         <w:rPr>
-          <w:rFonts w:ascii="Arial" w:hAnsi="Arial" w:cs="Arial"/>
-          <w:sz w:val="22"/>
-          <w:szCs w:val="22"/>
+          <w:rFonts w:ascii="Arial" w:hAnsi="Arial" w:cs="Times New Roman"/>
+          <w:b/>
+          <w:sz w:val="22"/>
+        </w:rPr>
+        <w:t>Euros a</w:t>
+      </w:r>
+      <w:r>
+        <w:rPr>
+          <w:rFonts w:ascii="Arial" w:hAnsi="Arial" w:cs="Times New Roman"/>
+          <w:b/>
+          <w:sz w:val="22"/>
+        </w:rPr>
+        <w:t xml:space="preserve"> </w:t>
+      </w:r>
+      <w:r>
+        <w:rPr>
+          <w:rFonts w:ascii="Arial" w:hAnsi="Arial" w:cs="Times New Roman"/>
+          <w:b/>
+          <w:sz w:val="22"/>
         </w:rPr>
         <w:fldChar w:fldCharType="begin"/>
       </w:r>
       <w:r>
         <w:rPr>
-          <w:rFonts w:ascii="Arial" w:hAnsi="Arial" w:cs="Arial"/>
-          <w:sz w:val="22"/>
-          <w:szCs w:val="22"/>
-        </w:rPr>
-        <w:instrText xml:space="preserve"> MERGEFIELD  ${NOMOFI}  \* MERGEFORMAT </w:instrText>
-      </w:r>
-      <w:r>
-        <w:rPr>
-          <w:rFonts w:ascii="Arial" w:hAnsi="Arial" w:cs="Arial"/>
-          <w:sz w:val="22"/>
-          <w:szCs w:val="22"/>
+          <w:rFonts w:ascii="Arial" w:hAnsi="Arial" w:cs="Times New Roman"/>
+          <w:b/>
+          <w:sz w:val="22"/>
+        </w:rPr>
+        <w:instrText xml:space="preserve"> MERGEFIELD  ${DATOS_TITULARES}  \* MERGEFORMAT </w:instrText>
+      </w:r>
+      <w:r>
+        <w:rPr>
+          <w:rFonts w:ascii="Arial" w:hAnsi="Arial" w:cs="Times New Roman"/>
+          <w:b/>
+          <w:sz w:val="22"/>
         </w:rPr>
         <w:fldChar w:fldCharType="separate"/>
       </w:r>
       <w:r>
         <w:rPr>
-          <w:rFonts w:ascii="Arial" w:hAnsi="Arial" w:cs="Arial"/>
+          <w:rFonts w:ascii="Arial" w:hAnsi="Arial" w:cs="Times New Roman"/>
+          <w:b/>
           <w:noProof/>
           <w:sz w:val="22"/>
-          <w:szCs w:val="22"/>
-        </w:rPr>
-        <w:t>«${NOMOFI}»</w:t>
-      </w:r>
-      <w:r>
-        <w:rPr>
-          <w:rFonts w:ascii="Arial" w:hAnsi="Arial" w:cs="Arial"/>
-          <w:sz w:val="22"/>
-          <w:szCs w:val="22"/>
+        </w:rPr>
+        <w:t>«${DATOS_TITULARES}»</w:t>
+      </w:r>
+      <w:r>
+        <w:rPr>
+          <w:rFonts w:ascii="Arial" w:hAnsi="Arial" w:cs="Times New Roman"/>
+          <w:b/>
+          <w:sz w:val="22"/>
         </w:rPr>
         <w:fldChar w:fldCharType="end"/>
       </w:r>
-      <w:r>
-        <w:rPr>
-          <w:rFonts w:ascii="Arial" w:hAnsi="Arial" w:cs="Times New Roman"/>
-          <w:sz w:val="22"/>
-        </w:rPr>
-        <w:t xml:space="preserve"> concedió, con</w:t>
-      </w:r>
-      <w:r>
-        <w:rPr>
-          <w:rFonts w:ascii="Arial" w:hAnsi="Arial" w:cs="Times New Roman"/>
-          <w:sz w:val="22"/>
-        </w:rPr>
-        <w:t xml:space="preserve"> la intervención del Notario </w:t>
-      </w:r>
-      <w:r>
-        <w:rPr>
-          <w:rFonts w:ascii="Arial" w:hAnsi="Arial" w:cs="Arial"/>
+      <w:bookmarkStart w:id="0" w:name="_GoBack"/>
+      <w:bookmarkEnd w:id="0"/>
+      <w:r>
+        <w:rPr>
+          <w:rFonts w:ascii="Arial" w:hAnsi="Arial" w:cs="Arial"/>
+          <w:b/>
           <w:sz w:val="22"/>
           <w:szCs w:val="22"/>
         </w:rPr>
         <w:t xml:space="preserve"> </w:t>
-      </w:r>
-      <w:r>
-        <w:rPr>
-          <w:rFonts w:ascii="Arial" w:hAnsi="Arial" w:cs="Arial"/>
-          <w:sz w:val="22"/>
-          <w:szCs w:val="22"/>
-        </w:rPr>
-        <w:fldChar w:fldCharType="begin"/>
-      </w:r>
-      <w:r>
-        <w:rPr>
-          <w:rFonts w:ascii="Arial" w:hAnsi="Arial" w:cs="Arial"/>
-          <w:sz w:val="22"/>
-          <w:szCs w:val="22"/>
-        </w:rPr>
-        <w:instrText xml:space="preserve"> MERGEFIELD  ${NOMBRE_NOT_TELE}  \* MERGEFORMAT </w:instrText>
-      </w:r>
-      <w:r>
-        <w:rPr>
-          <w:rFonts w:ascii="Arial" w:hAnsi="Arial" w:cs="Arial"/>
-          <w:sz w:val="22"/>
-          <w:szCs w:val="22"/>
-        </w:rPr>
-        <w:fldChar w:fldCharType="separate"/>
-      </w:r>
-      <w:r>
-        <w:rPr>
-          <w:rFonts w:ascii="Arial" w:hAnsi="Arial" w:cs="Arial"/>
-          <w:noProof/>
-          <w:sz w:val="22"/>
-          <w:szCs w:val="22"/>
-        </w:rPr>
-        <w:t>«${NOMBRE_NOT_TELE}»</w:t>
-      </w:r>
-      <w:r>
-        <w:rPr>
-          <w:rFonts w:ascii="Arial" w:hAnsi="Arial" w:cs="Arial"/>
-          <w:sz w:val="22"/>
-          <w:szCs w:val="22"/>
-        </w:rPr>
-        <w:fldChar w:fldCharType="end"/>
-      </w:r>
-      <w:r>
-        <w:rPr>
-          <w:rFonts w:ascii="Arial" w:hAnsi="Arial" w:cs="Times New Roman"/>
-          <w:sz w:val="22"/>
-        </w:rPr>
-        <w:t xml:space="preserve"> </w:t>
-      </w:r>
-      <w:r>
-        <w:rPr>
-          <w:rFonts w:ascii="Arial" w:hAnsi="Arial" w:cs="Times New Roman"/>
-          <w:sz w:val="22"/>
-        </w:rPr>
-        <w:t xml:space="preserve">una </w:t>
-      </w:r>
-      <w:r>
-        <w:rPr>
-          <w:rFonts w:ascii="Arial" w:hAnsi="Arial" w:cs="Arial"/>
-          <w:sz w:val="22"/>
-          <w:szCs w:val="22"/>
-        </w:rPr>
-        <w:t xml:space="preserve">POLIZA DE </w:t>
-      </w:r>
-      <w:r>
-        <w:rPr>
-          <w:rFonts w:ascii="Arial" w:hAnsi="Arial" w:cs="Arial"/>
-          <w:sz w:val="22"/>
-          <w:szCs w:val="22"/>
-        </w:rPr>
-        <w:t>CRÉDITO PARA OPERACIONES DE COMERCIO EXTERIOR</w:t>
-      </w:r>
-      <w:r>
-        <w:rPr>
-          <w:rFonts w:ascii="Arial" w:hAnsi="Arial" w:cs="Times New Roman"/>
-          <w:sz w:val="22"/>
-        </w:rPr>
-        <w:t xml:space="preserve"> </w:t>
-      </w:r>
-      <w:r>
-        <w:rPr>
-          <w:rFonts w:ascii="Arial" w:hAnsi="Arial" w:cs="Times New Roman"/>
-          <w:b/>
-          <w:sz w:val="22"/>
-        </w:rPr>
-        <w:t>número</w:t>
-      </w:r>
-      <w:r>
-        <w:rPr>
-          <w:rFonts w:ascii="Arial" w:hAnsi="Arial" w:cs="Times New Roman"/>
-          <w:b/>
-          <w:sz w:val="22"/>
-        </w:rPr>
-        <w:t xml:space="preserve"> </w:t>
-      </w:r>
-      <w:r>
-        <w:rPr>
-          <w:rFonts w:ascii="Arial" w:hAnsi="Arial" w:cs="Times New Roman"/>
-          <w:b/>
-          <w:sz w:val="22"/>
-        </w:rPr>
-        <w:fldChar w:fldCharType="begin"/>
-      </w:r>
-      <w:r>
-        <w:rPr>
-          <w:rFonts w:ascii="Arial" w:hAnsi="Arial" w:cs="Times New Roman"/>
-          <w:b/>
-          <w:sz w:val="22"/>
-        </w:rPr>
-        <w:instrText xml:space="preserve"> MERGEFIELD  ${NUMCUENTATELE}  \* MERGEFORMAT </w:instrText>
-      </w:r>
-      <w:r>
-        <w:rPr>
-          <w:rFonts w:ascii="Arial" w:hAnsi="Arial" w:cs="Times New Roman"/>
-          <w:b/>
-          <w:sz w:val="22"/>
-        </w:rPr>
-        <w:fldChar w:fldCharType="separate"/>
-      </w:r>
-      <w:r>
-        <w:rPr>
-          <w:rFonts w:ascii="Arial" w:hAnsi="Arial" w:cs="Times New Roman"/>
-          <w:b/>
-          <w:noProof/>
-          <w:sz w:val="22"/>
-        </w:rPr>
-        <w:t>«${NUMCUENTATELE}»</w:t>
-      </w:r>
-      <w:r>
-        <w:rPr>
-          <w:rFonts w:ascii="Arial" w:hAnsi="Arial" w:cs="Times New Roman"/>
-          <w:b/>
-          <w:sz w:val="22"/>
-        </w:rPr>
-        <w:fldChar w:fldCharType="end"/>
-      </w:r>
-      <w:r>
-        <w:rPr>
-          <w:rFonts w:ascii="Arial" w:hAnsi="Arial" w:cs="Times New Roman"/>
-          <w:sz w:val="22"/>
-        </w:rPr>
-        <w:t>,</w:t>
-      </w:r>
-      <w:r>
-        <w:rPr>
-          <w:rFonts w:ascii="Arial" w:hAnsi="Arial" w:cs="Times New Roman"/>
-          <w:sz w:val="22"/>
-        </w:rPr>
-        <w:t xml:space="preserve"> </w:t>
-      </w:r>
-      <w:r>
-        <w:rPr>
-          <w:rFonts w:ascii="Arial" w:hAnsi="Arial" w:cs="Times New Roman"/>
-          <w:sz w:val="22"/>
-        </w:rPr>
-        <w:t xml:space="preserve"> </w:t>
-      </w:r>
-      <w:r>
-        <w:rPr>
-          <w:rFonts w:ascii="Arial" w:hAnsi="Arial" w:cs="Times New Roman"/>
-          <w:sz w:val="22"/>
-        </w:rPr>
-        <w:t xml:space="preserve">por importe de </w:t>
-      </w:r>
-      <w:r>
-        <w:rPr>
-          <w:rFonts w:ascii="Arial" w:hAnsi="Arial" w:cs="Times New Roman"/>
-          <w:b/>
-          <w:sz w:val="22"/>
-        </w:rPr>
-        <w:fldChar w:fldCharType="begin"/>
-      </w:r>
-      <w:r>
-        <w:rPr>
-          <w:rFonts w:ascii="Arial" w:hAnsi="Arial" w:cs="Times New Roman"/>
-          <w:b/>
-          <w:sz w:val="22"/>
-        </w:rPr>
-        <w:instrText xml:space="preserve"> MERGEFIELD  ${CAL_RUT_POLIZA}  \* MERGEFORMAT </w:instrText>
-      </w:r>
-      <w:r>
-        <w:rPr>
-          <w:rFonts w:ascii="Arial" w:hAnsi="Arial" w:cs="Times New Roman"/>
-          <w:b/>
-          <w:sz w:val="22"/>
-        </w:rPr>
-        <w:fldChar w:fldCharType="separate"/>
-      </w:r>
-      <w:r>
-        <w:rPr>
-          <w:rFonts w:ascii="Arial" w:hAnsi="Arial" w:cs="Times New Roman"/>
-          <w:b/>
-          <w:noProof/>
-          <w:sz w:val="22"/>
-        </w:rPr>
-        <w:t>«${CAL_RUT_POLIZA}»</w:t>
-      </w:r>
-      <w:r>
-        <w:rPr>
-          <w:rFonts w:ascii="Arial" w:hAnsi="Arial" w:cs="Times New Roman"/>
-          <w:b/>
-          <w:sz w:val="22"/>
-        </w:rPr>
-        <w:fldChar w:fldCharType="end"/>
-      </w:r>
-      <w:r>
-        <w:rPr>
-          <w:rFonts w:ascii="Arial" w:hAnsi="Arial" w:cs="Arial"/>
-          <w:b/>
-          <w:sz w:val="22"/>
-          <w:szCs w:val="22"/>
-        </w:rPr>
-        <w:t xml:space="preserve"> </w:t>
-      </w:r>
-      <w:r>
-        <w:rPr>
-          <w:rFonts w:ascii="Arial" w:hAnsi="Arial" w:cs="Times New Roman"/>
-          <w:b/>
-          <w:sz w:val="22"/>
-        </w:rPr>
-        <w:t>Euros a</w:t>
-      </w:r>
-      <w:r>
-        <w:rPr>
-          <w:rFonts w:ascii="Arial" w:hAnsi="Arial" w:cs="Times New Roman"/>
-          <w:b/>
-          <w:sz w:val="22"/>
-        </w:rPr>
-        <w:t xml:space="preserve"> </w:t>
-      </w:r>
-      <w:r>
-        <w:rPr>
-          <w:rFonts w:ascii="Arial" w:hAnsi="Arial" w:cs="Times New Roman"/>
-          <w:b/>
-          <w:sz w:val="22"/>
-        </w:rPr>
-        <w:fldChar w:fldCharType="begin"/>
-      </w:r>
-      <w:r>
-        <w:rPr>
-          <w:rFonts w:ascii="Arial" w:hAnsi="Arial" w:cs="Times New Roman"/>
-          <w:b/>
-          <w:sz w:val="22"/>
-        </w:rPr>
-        <w:instrText xml:space="preserve"> MERGEFIELD  ${DATOS_TITULARES}  \* MERGEFORMAT </w:instrText>
-      </w:r>
-      <w:r>
-        <w:rPr>
-          <w:rFonts w:ascii="Arial" w:hAnsi="Arial" w:cs="Times New Roman"/>
-          <w:b/>
-          <w:sz w:val="22"/>
-        </w:rPr>
-        <w:fldChar w:fldCharType="separate"/>
-      </w:r>
-      <w:r>
-        <w:rPr>
-          <w:rFonts w:ascii="Arial" w:hAnsi="Arial" w:cs="Times New Roman"/>
-          <w:b/>
-          <w:noProof/>
-          <w:sz w:val="22"/>
-        </w:rPr>
-        <w:t>«${DATOS_TITULARES}»</w:t>
-      </w:r>
-      <w:r>
-        <w:rPr>
-          <w:rFonts w:ascii="Arial" w:hAnsi="Arial" w:cs="Times New Roman"/>
-          <w:b/>
-          <w:sz w:val="22"/>
-        </w:rPr>
-        <w:fldChar w:fldCharType="end"/>
-      </w:r>
-      <w:r>
-        <w:rPr>
-          <w:rFonts w:ascii="Arial" w:hAnsi="Arial" w:cs="Arial"/>
-          <w:b/>
-          <w:sz w:val="22"/>
-          <w:szCs w:val="22"/>
-        </w:rPr>
-        <w:t xml:space="preserve">, </w:t>
       </w:r>
       <w:r>
         <w:rPr>
@@ -1478,8 +1472,6 @@
         </w:rPr>
         <w:t>.</w:t>
       </w:r>
-      <w:bookmarkStart w:id="0" w:name="_GoBack"/>
-      <w:bookmarkEnd w:id="0"/>
     </w:p>
     <w:p>
       <w:pPr>
@@ -2630,7 +2622,7 @@
 </file>
 
 <file path=customXml/itemProps1.xml><?xml version="1.0" encoding="utf-8"?>
-<ds:datastoreItem xmlns:ds="http://schemas.openxmlformats.org/officeDocument/2006/customXml" ds:itemID="{0E2C375A-E654-48E8-AF5C-65090602464D}">
+<ds:datastoreItem xmlns:ds="http://schemas.openxmlformats.org/officeDocument/2006/customXml" ds:itemID="{D123EF0F-3FA2-44A3-9CE8-76FD72F31ABE}">
   <ds:schemaRefs>
     <ds:schemaRef ds:uri="http://schemas.openxmlformats.org/officeDocument/2006/bibliography"/>
   </ds:schemaRefs>

</xml_diff>